<commit_message>
added introduction, scope and WBS
</commit_message>
<xml_diff>
--- a/prj4 Project charter.docx
+++ b/prj4 Project charter.docx
@@ -6,6 +6,9 @@
       <w:sdtPr>
         <w:rPr>
           <w:color w:val="4472C4" w:themeColor="accent1"/>
+          <w:kern w:val="2"/>
+          <w:lang w:eastAsia="ja-JP"/>
+          <w14:ligatures w14:val="standardContextual"/>
         </w:rPr>
         <w:id w:val="2070223611"/>
         <w:docPartObj>
@@ -16,9 +19,6 @@
       <w:sdtEndPr>
         <w:rPr>
           <w:color w:val="auto"/>
-          <w:kern w:val="2"/>
-          <w:lang w:eastAsia="ja-JP"/>
-          <w14:ligatures w14:val="standardContextual"/>
         </w:rPr>
       </w:sdtEndPr>
       <w:sdtContent>
@@ -52,7 +52,7 @@
                         <pic:cNvPicPr/>
                       </pic:nvPicPr>
                       <pic:blipFill>
-                        <a:blip r:embed="rId6" cstate="print">
+                        <a:blip r:embed="rId7" cstate="print">
                           <a:duotone>
                             <a:schemeClr val="accent1">
                               <a:shade val="45000"/>
@@ -522,7 +522,7 @@
                         <pic:cNvPicPr/>
                       </pic:nvPicPr>
                       <pic:blipFill>
-                        <a:blip r:embed="rId7" cstate="print">
+                        <a:blip r:embed="rId8" cstate="print">
                           <a:duotone>
                             <a:schemeClr val="accent1">
                               <a:shade val="45000"/>
@@ -566,15 +566,9 @@
     <w:p>
       <w:pPr>
         <w:pStyle w:val="Heading1"/>
-        <w:rPr>
-          <w:lang w:val="en-US"/>
-        </w:rPr>
       </w:pPr>
       <w:bookmarkStart w:id="0" w:name="_Toc161148291"/>
       <w:r>
-        <w:rPr>
-          <w:lang w:val="en-US"/>
-        </w:rPr>
         <w:lastRenderedPageBreak/>
         <w:t>Abstract</w:t>
       </w:r>
@@ -587,18 +581,23 @@
           <w:color w:val="2F5496" w:themeColor="accent1" w:themeShade="BF"/>
           <w:sz w:val="32"/>
           <w:szCs w:val="32"/>
-          <w:lang w:val="en-US"/>
         </w:rPr>
       </w:pPr>
       <w:r>
-        <w:rPr>
-          <w:lang w:val="en-US"/>
-        </w:rPr>
         <w:br w:type="page"/>
       </w:r>
     </w:p>
     <w:sdt>
       <w:sdtPr>
+        <w:rPr>
+          <w:rFonts w:asciiTheme="minorHAnsi" w:eastAsiaTheme="minorEastAsia" w:hAnsiTheme="minorHAnsi" w:cstheme="minorBidi"/>
+          <w:color w:val="auto"/>
+          <w:kern w:val="2"/>
+          <w:sz w:val="22"/>
+          <w:szCs w:val="22"/>
+          <w:lang w:eastAsia="ja-JP"/>
+          <w14:ligatures w14:val="standardContextual"/>
+        </w:rPr>
         <w:id w:val="-1849396258"/>
         <w:docPartObj>
           <w:docPartGallery w:val="Table of Contents"/>
@@ -607,16 +606,9 @@
       </w:sdtPr>
       <w:sdtEndPr>
         <w:rPr>
-          <w:rFonts w:asciiTheme="minorHAnsi" w:eastAsiaTheme="minorEastAsia" w:hAnsiTheme="minorHAnsi" w:cstheme="minorBidi"/>
           <w:b/>
           <w:bCs/>
           <w:noProof/>
-          <w:color w:val="auto"/>
-          <w:kern w:val="2"/>
-          <w:sz w:val="22"/>
-          <w:szCs w:val="22"/>
-          <w:lang w:eastAsia="ja-JP"/>
-          <w14:ligatures w14:val="standardContextual"/>
         </w:rPr>
       </w:sdtEndPr>
       <w:sdtContent>
@@ -652,7 +644,6 @@
               <w:rPr>
                 <w:rStyle w:val="Hyperlink"/>
                 <w:noProof/>
-                <w:lang w:val="en-US"/>
               </w:rPr>
               <w:t>Abstract</w:t>
             </w:r>
@@ -721,7 +712,6 @@
               <w:rPr>
                 <w:rStyle w:val="Hyperlink"/>
                 <w:noProof/>
-                <w:lang w:val="en-US"/>
               </w:rPr>
               <w:t>Introduction</w:t>
             </w:r>
@@ -790,7 +780,6 @@
               <w:rPr>
                 <w:rStyle w:val="Hyperlink"/>
                 <w:noProof/>
-                <w:lang w:val="en-US"/>
               </w:rPr>
               <w:t>Business case</w:t>
             </w:r>
@@ -859,7 +848,6 @@
               <w:rPr>
                 <w:rStyle w:val="Hyperlink"/>
                 <w:noProof/>
-                <w:lang w:val="en-US"/>
               </w:rPr>
               <w:t>Approach</w:t>
             </w:r>
@@ -928,7 +916,6 @@
               <w:rPr>
                 <w:rStyle w:val="Hyperlink"/>
                 <w:noProof/>
-                <w:lang w:val="en-US"/>
               </w:rPr>
               <w:t>Scope</w:t>
             </w:r>
@@ -997,7 +984,6 @@
               <w:rPr>
                 <w:rStyle w:val="Hyperlink"/>
                 <w:noProof/>
-                <w:lang w:val="en-US"/>
               </w:rPr>
               <w:t>Deliverables</w:t>
             </w:r>
@@ -1066,7 +1052,6 @@
               <w:rPr>
                 <w:rStyle w:val="Hyperlink"/>
                 <w:noProof/>
-                <w:lang w:val="en-US"/>
               </w:rPr>
               <w:t>Quality management</w:t>
             </w:r>
@@ -1135,7 +1120,6 @@
               <w:rPr>
                 <w:rStyle w:val="Hyperlink"/>
                 <w:noProof/>
-                <w:lang w:val="en-US"/>
               </w:rPr>
               <w:t>Prerequisite</w:t>
             </w:r>
@@ -1204,7 +1188,6 @@
               <w:rPr>
                 <w:rStyle w:val="Hyperlink"/>
                 <w:noProof/>
-                <w:lang w:val="en-US"/>
               </w:rPr>
               <w:t>Success criteria</w:t>
             </w:r>
@@ -1273,7 +1256,6 @@
               <w:rPr>
                 <w:rStyle w:val="Hyperlink"/>
                 <w:noProof/>
-                <w:lang w:val="en-US"/>
               </w:rPr>
               <w:t>Work break down structure</w:t>
             </w:r>
@@ -1346,32 +1328,76 @@
           <w:color w:val="2F5496" w:themeColor="accent1" w:themeShade="BF"/>
           <w:sz w:val="32"/>
           <w:szCs w:val="32"/>
-          <w:lang w:val="en-US"/>
         </w:rPr>
       </w:pPr>
       <w:r>
-        <w:rPr>
-          <w:lang w:val="en-US"/>
-        </w:rPr>
         <w:br w:type="page"/>
       </w:r>
     </w:p>
     <w:p>
       <w:pPr>
         <w:pStyle w:val="Heading1"/>
-        <w:rPr>
-          <w:lang w:val="en-US"/>
-        </w:rPr>
       </w:pPr>
       <w:bookmarkStart w:id="1" w:name="_Toc161148292"/>
       <w:r>
-        <w:rPr>
-          <w:lang w:val="en-US"/>
-        </w:rPr>
         <w:lastRenderedPageBreak/>
         <w:t>Introduction</w:t>
       </w:r>
       <w:bookmarkEnd w:id="1"/>
+    </w:p>
+    <w:p>
+      <w:r>
+        <w:t xml:space="preserve">In a world where the statistics of food waste are </w:t>
+      </w:r>
+      <w:r>
+        <w:t>extremely high</w:t>
+      </w:r>
+      <w:r>
+        <w:t xml:space="preserve">, we </w:t>
+      </w:r>
+      <w:r>
+        <w:t>want to help to reduce this waste of food</w:t>
+      </w:r>
+      <w:r>
+        <w:t xml:space="preserve">. With our combined skills and dedication, we </w:t>
+      </w:r>
+      <w:r>
+        <w:t>want to create a website where people can connect with each other and share to food they have left.</w:t>
+      </w:r>
+    </w:p>
+    <w:p>
+      <w:r>
+        <w:t xml:space="preserve">As a team of three passionate developers, we are </w:t>
+      </w:r>
+      <w:r>
+        <w:t>excited</w:t>
+      </w:r>
+      <w:r>
+        <w:t xml:space="preserve"> to create a solution: the Food Waste Management Website. </w:t>
+      </w:r>
+    </w:p>
+    <w:p>
+      <w:r>
+        <w:t xml:space="preserve">we see an opportunity to make a meaningful impact issue of food waste through innovative </w:t>
+      </w:r>
+      <w:r>
+        <w:t>website</w:t>
+      </w:r>
+      <w:r>
+        <w:t>.</w:t>
+      </w:r>
+      <w:r>
+        <w:t xml:space="preserve"> </w:t>
+      </w:r>
+      <w:r>
+        <w:t xml:space="preserve">This will be a website where individuals, businesses, and communities can connect and share </w:t>
+      </w:r>
+      <w:r>
+        <w:t>food</w:t>
+      </w:r>
+      <w:r>
+        <w:t>, ensuring that no food goes to waste.</w:t>
+      </w:r>
     </w:p>
     <w:p>
       <w:pPr>
@@ -1380,28 +1406,18 @@
           <w:color w:val="2F5496" w:themeColor="accent1" w:themeShade="BF"/>
           <w:sz w:val="32"/>
           <w:szCs w:val="32"/>
-          <w:lang w:val="en-US"/>
         </w:rPr>
       </w:pPr>
       <w:r>
-        <w:rPr>
-          <w:lang w:val="en-US"/>
-        </w:rPr>
         <w:br w:type="page"/>
       </w:r>
     </w:p>
     <w:p>
       <w:pPr>
         <w:pStyle w:val="Heading1"/>
-        <w:rPr>
-          <w:lang w:val="en-US"/>
-        </w:rPr>
       </w:pPr>
       <w:bookmarkStart w:id="2" w:name="_Toc161148293"/>
       <w:r>
-        <w:rPr>
-          <w:lang w:val="en-US"/>
-        </w:rPr>
         <w:lastRenderedPageBreak/>
         <w:t>Business case</w:t>
       </w:r>
@@ -1414,28 +1430,18 @@
           <w:color w:val="2F5496" w:themeColor="accent1" w:themeShade="BF"/>
           <w:sz w:val="32"/>
           <w:szCs w:val="32"/>
-          <w:lang w:val="en-US"/>
         </w:rPr>
       </w:pPr>
       <w:r>
-        <w:rPr>
-          <w:lang w:val="en-US"/>
-        </w:rPr>
         <w:br w:type="page"/>
       </w:r>
     </w:p>
     <w:p>
       <w:pPr>
         <w:pStyle w:val="Heading1"/>
-        <w:rPr>
-          <w:lang w:val="en-US"/>
-        </w:rPr>
       </w:pPr>
       <w:bookmarkStart w:id="3" w:name="_Toc161148294"/>
       <w:r>
-        <w:rPr>
-          <w:lang w:val="en-US"/>
-        </w:rPr>
         <w:lastRenderedPageBreak/>
         <w:t>Approach</w:t>
       </w:r>
@@ -1448,91 +1454,180 @@
           <w:color w:val="2F5496" w:themeColor="accent1" w:themeShade="BF"/>
           <w:sz w:val="32"/>
           <w:szCs w:val="32"/>
-          <w:lang w:val="en-US"/>
         </w:rPr>
       </w:pPr>
       <w:r>
-        <w:rPr>
-          <w:lang w:val="en-US"/>
-        </w:rPr>
         <w:br w:type="page"/>
       </w:r>
     </w:p>
     <w:p>
       <w:pPr>
         <w:pStyle w:val="Heading1"/>
-        <w:rPr>
-          <w:lang w:val="en-US"/>
-        </w:rPr>
       </w:pPr>
       <w:bookmarkStart w:id="4" w:name="_Toc161148295"/>
       <w:r>
-        <w:rPr>
-          <w:lang w:val="en-US"/>
-        </w:rPr>
         <w:lastRenderedPageBreak/>
         <w:t>Scope</w:t>
       </w:r>
       <w:bookmarkEnd w:id="4"/>
     </w:p>
+    <w:p/>
     <w:p>
-      <w:pPr>
-        <w:rPr>
-          <w:lang w:val="en-US"/>
-        </w:rPr>
-      </w:pPr>
-      <w:r>
-        <w:rPr>
-          <w:lang w:val="en-US"/>
-        </w:rPr>
-        <w:t>In scope</w:t>
+      <w:r>
+        <w:t xml:space="preserve">The scope of the Food Waste Management Website encompasses the development, implementation. The project aims to provide a centralized hub </w:t>
+      </w:r>
+      <w:r>
+        <w:t xml:space="preserve">helps </w:t>
+      </w:r>
+      <w:r>
+        <w:t>individuals and organizations to reduce food waste through practical solutions and collaborative efforts.</w:t>
       </w:r>
     </w:p>
     <w:p>
-      <w:pPr>
-        <w:rPr>
-          <w:lang w:val="en-US"/>
-        </w:rPr>
-      </w:pPr>
+      <w:r>
+        <w:t>1</w:t>
+      </w:r>
+      <w:r>
+        <w:t>. Website Features:</w:t>
+      </w:r>
     </w:p>
     <w:p>
       <w:pPr>
-        <w:rPr>
-          <w:lang w:val="en-US"/>
-        </w:rPr>
-      </w:pPr>
-      <w:r>
-        <w:rPr>
-          <w:lang w:val="en-US"/>
-        </w:rPr>
-        <w:t>Out of scope</w:t>
+        <w:pStyle w:val="ListParagraph"/>
+        <w:numPr>
+          <w:ilvl w:val="0"/>
+          <w:numId w:val="1"/>
+        </w:numPr>
+      </w:pPr>
+      <w:r>
+        <w:t xml:space="preserve">Design and implement interactive tools and features, including </w:t>
+      </w:r>
+      <w:r>
+        <w:t>a social aspect like messaging and a friend function.</w:t>
       </w:r>
     </w:p>
     <w:p>
       <w:pPr>
-        <w:rPr>
-          <w:lang w:val="en-US"/>
-        </w:rPr>
-      </w:pPr>
-      <w:r>
-        <w:rPr>
-          <w:lang w:val="en-US"/>
-        </w:rPr>
-        <w:br w:type="page"/>
+        <w:pStyle w:val="ListParagraph"/>
+        <w:numPr>
+          <w:ilvl w:val="0"/>
+          <w:numId w:val="1"/>
+        </w:numPr>
+      </w:pPr>
+      <w:r>
+        <w:t>Integrate donation</w:t>
+      </w:r>
+      <w:r>
+        <w:t xml:space="preserve"> help</w:t>
+      </w:r>
+      <w:r>
+        <w:t xml:space="preserve"> users to donate surplus food and reduce food in their communities.</w:t>
+      </w:r>
+    </w:p>
+    <w:p/>
+    <w:p>
+      <w:r>
+        <w:t>2</w:t>
+      </w:r>
+      <w:r>
+        <w:t>. Technology Infrastructure:</w:t>
       </w:r>
     </w:p>
     <w:p>
       <w:pPr>
+        <w:pStyle w:val="ListParagraph"/>
+        <w:numPr>
+          <w:ilvl w:val="0"/>
+          <w:numId w:val="2"/>
+        </w:numPr>
+      </w:pPr>
+      <w:r>
+        <w:t xml:space="preserve">Build a robust and scalable website architecture using modern web development technologies to ensure </w:t>
+      </w:r>
+      <w:r>
+        <w:t xml:space="preserve">a good </w:t>
+      </w:r>
+      <w:r>
+        <w:t>user experience.</w:t>
+      </w:r>
+    </w:p>
+    <w:p>
+      <w:pPr>
+        <w:pStyle w:val="ListParagraph"/>
+        <w:numPr>
+          <w:ilvl w:val="0"/>
+          <w:numId w:val="2"/>
+        </w:numPr>
+      </w:pPr>
+      <w:r>
+        <w:t>A way to verify users either a donator or receiver.</w:t>
+      </w:r>
+    </w:p>
+    <w:p/>
+    <w:p/>
+    <w:p>
+      <w:r>
+        <w:t>3</w:t>
+      </w:r>
+      <w:r>
+        <w:t>. Project Management:</w:t>
+      </w:r>
+    </w:p>
+    <w:p>
+      <w:pPr>
+        <w:pStyle w:val="ListParagraph"/>
+        <w:numPr>
+          <w:ilvl w:val="0"/>
+          <w:numId w:val="4"/>
+        </w:numPr>
+      </w:pPr>
+      <w:r>
+        <w:t>Establish project milestones, and deliverables to ensure timely completion and launch of the website.</w:t>
+      </w:r>
+    </w:p>
+    <w:p>
+      <w:pPr>
+        <w:pStyle w:val="ListParagraph"/>
+        <w:numPr>
+          <w:ilvl w:val="0"/>
+          <w:numId w:val="3"/>
+        </w:numPr>
+      </w:pPr>
+      <w:r>
+        <w:t>Assign roles and responsibilities to project team members, contractors, and vendors to oversee content creation, website development, and community engagement activities.</w:t>
+      </w:r>
+    </w:p>
+    <w:p/>
+    <w:p>
+      <w:r>
+        <w:t>4</w:t>
+      </w:r>
+      <w:r>
+        <w:t>. Maintenance:</w:t>
+      </w:r>
+    </w:p>
+    <w:p>
+      <w:r>
+        <w:t>After the project has been completed, we will not be maintaining this website. We will also not provide a manual or training.</w:t>
+      </w:r>
+    </w:p>
+    <w:p>
+      <w:r>
+        <w:br w:type="page"/>
+      </w:r>
+    </w:p>
+    <w:p>
+      <w:r>
+        <w:lastRenderedPageBreak/>
+        <w:br w:type="page"/>
+      </w:r>
+    </w:p>
+    <w:p>
+      <w:pPr>
         <w:pStyle w:val="Heading1"/>
-        <w:rPr>
-          <w:lang w:val="en-US"/>
-        </w:rPr>
       </w:pPr>
       <w:bookmarkStart w:id="5" w:name="_Toc161148296"/>
       <w:r>
-        <w:rPr>
-          <w:lang w:val="en-US"/>
-        </w:rPr>
         <w:lastRenderedPageBreak/>
         <w:t>Deliverables</w:t>
       </w:r>
@@ -1545,28 +1640,18 @@
           <w:color w:val="2F5496" w:themeColor="accent1" w:themeShade="BF"/>
           <w:sz w:val="32"/>
           <w:szCs w:val="32"/>
-          <w:lang w:val="en-US"/>
         </w:rPr>
       </w:pPr>
       <w:r>
-        <w:rPr>
-          <w:lang w:val="en-US"/>
-        </w:rPr>
         <w:br w:type="page"/>
       </w:r>
     </w:p>
     <w:p>
       <w:pPr>
         <w:pStyle w:val="Heading1"/>
-        <w:rPr>
-          <w:lang w:val="en-US"/>
-        </w:rPr>
       </w:pPr>
       <w:bookmarkStart w:id="6" w:name="_Toc161148297"/>
       <w:r>
-        <w:rPr>
-          <w:lang w:val="en-US"/>
-        </w:rPr>
         <w:lastRenderedPageBreak/>
         <w:t>Quality management</w:t>
       </w:r>
@@ -1579,36 +1664,23 @@
           <w:color w:val="2F5496" w:themeColor="accent1" w:themeShade="BF"/>
           <w:sz w:val="32"/>
           <w:szCs w:val="32"/>
-          <w:lang w:val="en-US"/>
         </w:rPr>
       </w:pPr>
       <w:r>
-        <w:rPr>
-          <w:lang w:val="en-US"/>
-        </w:rPr>
         <w:br w:type="page"/>
       </w:r>
     </w:p>
     <w:p>
       <w:pPr>
         <w:pStyle w:val="Heading1"/>
-        <w:rPr>
-          <w:lang w:val="en-US"/>
-        </w:rPr>
       </w:pPr>
       <w:bookmarkStart w:id="7" w:name="_Toc161148298"/>
       <w:r>
-        <w:rPr>
-          <w:lang w:val="en-US"/>
-        </w:rPr>
         <w:lastRenderedPageBreak/>
         <w:t>Prerequisite</w:t>
       </w:r>
       <w:bookmarkEnd w:id="7"/>
       <w:r>
-        <w:rPr>
-          <w:lang w:val="en-US"/>
-        </w:rPr>
         <w:t xml:space="preserve"> </w:t>
       </w:r>
     </w:p>
@@ -1619,28 +1691,18 @@
           <w:color w:val="2F5496" w:themeColor="accent1" w:themeShade="BF"/>
           <w:sz w:val="32"/>
           <w:szCs w:val="32"/>
-          <w:lang w:val="en-US"/>
         </w:rPr>
       </w:pPr>
       <w:r>
-        <w:rPr>
-          <w:lang w:val="en-US"/>
-        </w:rPr>
         <w:br w:type="page"/>
       </w:r>
     </w:p>
     <w:p>
       <w:pPr>
         <w:pStyle w:val="Heading1"/>
-        <w:rPr>
-          <w:lang w:val="en-US"/>
-        </w:rPr>
       </w:pPr>
       <w:bookmarkStart w:id="8" w:name="_Toc161148299"/>
       <w:r>
-        <w:rPr>
-          <w:lang w:val="en-US"/>
-        </w:rPr>
         <w:lastRenderedPageBreak/>
         <w:t>Success criteria</w:t>
       </w:r>
@@ -1653,32 +1715,64 @@
           <w:color w:val="2F5496" w:themeColor="accent1" w:themeShade="BF"/>
           <w:sz w:val="32"/>
           <w:szCs w:val="32"/>
-          <w:lang w:val="en-US"/>
         </w:rPr>
       </w:pPr>
       <w:r>
-        <w:rPr>
-          <w:lang w:val="en-US"/>
-        </w:rPr>
         <w:br w:type="page"/>
       </w:r>
     </w:p>
     <w:p>
       <w:pPr>
         <w:pStyle w:val="Heading1"/>
-        <w:rPr>
-          <w:lang w:val="en-US"/>
-        </w:rPr>
       </w:pPr>
       <w:bookmarkStart w:id="9" w:name="_Toc161148300"/>
       <w:r>
-        <w:rPr>
-          <w:lang w:val="en-US"/>
-        </w:rPr>
         <w:lastRenderedPageBreak/>
         <w:t>Work break down structure</w:t>
       </w:r>
       <w:bookmarkEnd w:id="9"/>
+    </w:p>
+    <w:p>
+      <w:r>
+        <w:rPr>
+          <w:noProof/>
+        </w:rPr>
+        <w:drawing>
+          <wp:inline distT="0" distB="0" distL="0" distR="0" wp14:anchorId="656353A3" wp14:editId="255556B5">
+            <wp:extent cx="5731510" cy="4740910"/>
+            <wp:effectExtent l="0" t="0" r="2540" b="2540"/>
+            <wp:docPr id="2055285342" name="Picture 1" descr="A diagram of a project&#10;&#10;Description automatically generated"/>
+            <wp:cNvGraphicFramePr>
+              <a:graphicFrameLocks xmlns:a="http://schemas.openxmlformats.org/drawingml/2006/main" noChangeAspect="1"/>
+            </wp:cNvGraphicFramePr>
+            <a:graphic xmlns:a="http://schemas.openxmlformats.org/drawingml/2006/main">
+              <a:graphicData uri="http://schemas.openxmlformats.org/drawingml/2006/picture">
+                <pic:pic xmlns:pic="http://schemas.openxmlformats.org/drawingml/2006/picture">
+                  <pic:nvPicPr>
+                    <pic:cNvPr id="2055285342" name="Picture 1" descr="A diagram of a project&#10;&#10;Description automatically generated"/>
+                    <pic:cNvPicPr/>
+                  </pic:nvPicPr>
+                  <pic:blipFill>
+                    <a:blip r:embed="rId9"/>
+                    <a:stretch>
+                      <a:fillRect/>
+                    </a:stretch>
+                  </pic:blipFill>
+                  <pic:spPr>
+                    <a:xfrm>
+                      <a:off x="0" y="0"/>
+                      <a:ext cx="5731510" cy="4740910"/>
+                    </a:xfrm>
+                    <a:prstGeom prst="rect">
+                      <a:avLst/>
+                    </a:prstGeom>
+                  </pic:spPr>
+                </pic:pic>
+              </a:graphicData>
+            </a:graphic>
+          </wp:inline>
+        </w:drawing>
+      </w:r>
     </w:p>
     <w:sectPr>
       <w:pgSz w:w="11906" w:h="16838"/>
@@ -1692,6 +1786,475 @@
 </w:document>
 </file>
 
+<file path=word/numbering.xml><?xml version="1.0" encoding="utf-8"?>
+<w:numbering xmlns:wpc="http://schemas.microsoft.com/office/word/2010/wordprocessingCanvas" xmlns:cx="http://schemas.microsoft.com/office/drawing/2014/chartex" xmlns:cx1="http://schemas.microsoft.com/office/drawing/2015/9/8/chartex" xmlns:cx2="http://schemas.microsoft.com/office/drawing/2015/10/21/chartex" xmlns:cx3="http://schemas.microsoft.com/office/drawing/2016/5/9/chartex" xmlns:cx4="http://schemas.microsoft.com/office/drawing/2016/5/10/chartex" xmlns:cx5="http://schemas.microsoft.com/office/drawing/2016/5/11/chartex" xmlns:cx6="http://schemas.microsoft.com/office/drawing/2016/5/12/chartex" xmlns:cx7="http://schemas.microsoft.com/office/drawing/2016/5/13/chartex" xmlns:cx8="http://schemas.microsoft.com/office/drawing/2016/5/14/chartex" xmlns:mc="http://schemas.openxmlformats.org/markup-compatibility/2006" xmlns:aink="http://schemas.microsoft.com/office/drawing/2016/ink" xmlns:am3d="http://schemas.microsoft.com/office/drawing/2017/model3d" xmlns:o="urn:schemas-microsoft-com:office:office" xmlns:oel="http://schemas.microsoft.com/office/2019/extlst" xmlns:r="http://schemas.openxmlformats.org/officeDocument/2006/relationships" xmlns:m="http://schemas.openxmlformats.org/officeDocument/2006/math" xmlns:v="urn:schemas-microsoft-com:vml" xmlns:wp14="http://schemas.microsoft.com/office/word/2010/wordprocessingDrawing" xmlns:wp="http://schemas.openxmlformats.org/drawingml/2006/wordprocessingDrawing" xmlns:w10="urn:schemas-microsoft-com:office:word" xmlns:w="http://schemas.openxmlformats.org/wordprocessingml/2006/main" xmlns:w14="http://schemas.microsoft.com/office/word/2010/wordml" xmlns:w15="http://schemas.microsoft.com/office/word/2012/wordml" xmlns:w16cex="http://schemas.microsoft.com/office/word/2018/wordml/cex" xmlns:w16cid="http://schemas.microsoft.com/office/word/2016/wordml/cid" xmlns:w16="http://schemas.microsoft.com/office/word/2018/wordml" xmlns:w16sdtdh="http://schemas.microsoft.com/office/word/2020/wordml/sdtdatahash" xmlns:w16se="http://schemas.microsoft.com/office/word/2015/wordml/symex" xmlns:wpg="http://schemas.microsoft.com/office/word/2010/wordprocessingGroup" xmlns:wpi="http://schemas.microsoft.com/office/word/2010/wordprocessingInk" xmlns:wne="http://schemas.microsoft.com/office/word/2006/wordml" xmlns:wps="http://schemas.microsoft.com/office/word/2010/wordprocessingShape" mc:Ignorable="w14 w15 w16se w16cid w16 w16cex w16sdtdh wp14">
+  <w:abstractNum w:abstractNumId="0" w15:restartNumberingAfterBreak="0">
+    <w:nsid w:val="13501756"/>
+    <w:multiLevelType w:val="hybridMultilevel"/>
+    <w:tmpl w:val="4F7A6F82"/>
+    <w:lvl w:ilvl="0" w:tplc="03D42206">
+      <w:start w:val="1"/>
+      <w:numFmt w:val="bullet"/>
+      <w:lvlText w:val="-"/>
+      <w:lvlJc w:val="left"/>
+      <w:pPr>
+        <w:ind w:left="720" w:hanging="360"/>
+      </w:pPr>
+      <w:rPr>
+        <w:rFonts w:ascii="Calibri" w:eastAsiaTheme="minorEastAsia" w:hAnsi="Calibri" w:cs="Calibri" w:hint="default"/>
+      </w:rPr>
+    </w:lvl>
+    <w:lvl w:ilvl="1" w:tplc="04090003" w:tentative="1">
+      <w:start w:val="1"/>
+      <w:numFmt w:val="bullet"/>
+      <w:lvlText w:val="o"/>
+      <w:lvlJc w:val="left"/>
+      <w:pPr>
+        <w:ind w:left="1440" w:hanging="360"/>
+      </w:pPr>
+      <w:rPr>
+        <w:rFonts w:ascii="Courier New" w:hAnsi="Courier New" w:cs="Courier New" w:hint="default"/>
+      </w:rPr>
+    </w:lvl>
+    <w:lvl w:ilvl="2" w:tplc="04090005" w:tentative="1">
+      <w:start w:val="1"/>
+      <w:numFmt w:val="bullet"/>
+      <w:lvlText w:val=""/>
+      <w:lvlJc w:val="left"/>
+      <w:pPr>
+        <w:ind w:left="2160" w:hanging="360"/>
+      </w:pPr>
+      <w:rPr>
+        <w:rFonts w:ascii="Wingdings" w:hAnsi="Wingdings" w:hint="default"/>
+      </w:rPr>
+    </w:lvl>
+    <w:lvl w:ilvl="3" w:tplc="04090001" w:tentative="1">
+      <w:start w:val="1"/>
+      <w:numFmt w:val="bullet"/>
+      <w:lvlText w:val=""/>
+      <w:lvlJc w:val="left"/>
+      <w:pPr>
+        <w:ind w:left="2880" w:hanging="360"/>
+      </w:pPr>
+      <w:rPr>
+        <w:rFonts w:ascii="Symbol" w:hAnsi="Symbol" w:hint="default"/>
+      </w:rPr>
+    </w:lvl>
+    <w:lvl w:ilvl="4" w:tplc="04090003" w:tentative="1">
+      <w:start w:val="1"/>
+      <w:numFmt w:val="bullet"/>
+      <w:lvlText w:val="o"/>
+      <w:lvlJc w:val="left"/>
+      <w:pPr>
+        <w:ind w:left="3600" w:hanging="360"/>
+      </w:pPr>
+      <w:rPr>
+        <w:rFonts w:ascii="Courier New" w:hAnsi="Courier New" w:cs="Courier New" w:hint="default"/>
+      </w:rPr>
+    </w:lvl>
+    <w:lvl w:ilvl="5" w:tplc="04090005" w:tentative="1">
+      <w:start w:val="1"/>
+      <w:numFmt w:val="bullet"/>
+      <w:lvlText w:val=""/>
+      <w:lvlJc w:val="left"/>
+      <w:pPr>
+        <w:ind w:left="4320" w:hanging="360"/>
+      </w:pPr>
+      <w:rPr>
+        <w:rFonts w:ascii="Wingdings" w:hAnsi="Wingdings" w:hint="default"/>
+      </w:rPr>
+    </w:lvl>
+    <w:lvl w:ilvl="6" w:tplc="04090001" w:tentative="1">
+      <w:start w:val="1"/>
+      <w:numFmt w:val="bullet"/>
+      <w:lvlText w:val=""/>
+      <w:lvlJc w:val="left"/>
+      <w:pPr>
+        <w:ind w:left="5040" w:hanging="360"/>
+      </w:pPr>
+      <w:rPr>
+        <w:rFonts w:ascii="Symbol" w:hAnsi="Symbol" w:hint="default"/>
+      </w:rPr>
+    </w:lvl>
+    <w:lvl w:ilvl="7" w:tplc="04090003" w:tentative="1">
+      <w:start w:val="1"/>
+      <w:numFmt w:val="bullet"/>
+      <w:lvlText w:val="o"/>
+      <w:lvlJc w:val="left"/>
+      <w:pPr>
+        <w:ind w:left="5760" w:hanging="360"/>
+      </w:pPr>
+      <w:rPr>
+        <w:rFonts w:ascii="Courier New" w:hAnsi="Courier New" w:cs="Courier New" w:hint="default"/>
+      </w:rPr>
+    </w:lvl>
+    <w:lvl w:ilvl="8" w:tplc="04090005" w:tentative="1">
+      <w:start w:val="1"/>
+      <w:numFmt w:val="bullet"/>
+      <w:lvlText w:val=""/>
+      <w:lvlJc w:val="left"/>
+      <w:pPr>
+        <w:ind w:left="6480" w:hanging="360"/>
+      </w:pPr>
+      <w:rPr>
+        <w:rFonts w:ascii="Wingdings" w:hAnsi="Wingdings" w:hint="default"/>
+      </w:rPr>
+    </w:lvl>
+  </w:abstractNum>
+  <w:abstractNum w:abstractNumId="1" w15:restartNumberingAfterBreak="0">
+    <w:nsid w:val="14BD408A"/>
+    <w:multiLevelType w:val="hybridMultilevel"/>
+    <w:tmpl w:val="870EB2E6"/>
+    <w:lvl w:ilvl="0" w:tplc="03D42206">
+      <w:start w:val="1"/>
+      <w:numFmt w:val="bullet"/>
+      <w:lvlText w:val="-"/>
+      <w:lvlJc w:val="left"/>
+      <w:pPr>
+        <w:ind w:left="720" w:hanging="360"/>
+      </w:pPr>
+      <w:rPr>
+        <w:rFonts w:ascii="Calibri" w:eastAsiaTheme="minorEastAsia" w:hAnsi="Calibri" w:cs="Calibri" w:hint="default"/>
+      </w:rPr>
+    </w:lvl>
+    <w:lvl w:ilvl="1" w:tplc="04090003" w:tentative="1">
+      <w:start w:val="1"/>
+      <w:numFmt w:val="bullet"/>
+      <w:lvlText w:val="o"/>
+      <w:lvlJc w:val="left"/>
+      <w:pPr>
+        <w:ind w:left="1440" w:hanging="360"/>
+      </w:pPr>
+      <w:rPr>
+        <w:rFonts w:ascii="Courier New" w:hAnsi="Courier New" w:cs="Courier New" w:hint="default"/>
+      </w:rPr>
+    </w:lvl>
+    <w:lvl w:ilvl="2" w:tplc="04090005" w:tentative="1">
+      <w:start w:val="1"/>
+      <w:numFmt w:val="bullet"/>
+      <w:lvlText w:val=""/>
+      <w:lvlJc w:val="left"/>
+      <w:pPr>
+        <w:ind w:left="2160" w:hanging="360"/>
+      </w:pPr>
+      <w:rPr>
+        <w:rFonts w:ascii="Wingdings" w:hAnsi="Wingdings" w:hint="default"/>
+      </w:rPr>
+    </w:lvl>
+    <w:lvl w:ilvl="3" w:tplc="04090001" w:tentative="1">
+      <w:start w:val="1"/>
+      <w:numFmt w:val="bullet"/>
+      <w:lvlText w:val=""/>
+      <w:lvlJc w:val="left"/>
+      <w:pPr>
+        <w:ind w:left="2880" w:hanging="360"/>
+      </w:pPr>
+      <w:rPr>
+        <w:rFonts w:ascii="Symbol" w:hAnsi="Symbol" w:hint="default"/>
+      </w:rPr>
+    </w:lvl>
+    <w:lvl w:ilvl="4" w:tplc="04090003" w:tentative="1">
+      <w:start w:val="1"/>
+      <w:numFmt w:val="bullet"/>
+      <w:lvlText w:val="o"/>
+      <w:lvlJc w:val="left"/>
+      <w:pPr>
+        <w:ind w:left="3600" w:hanging="360"/>
+      </w:pPr>
+      <w:rPr>
+        <w:rFonts w:ascii="Courier New" w:hAnsi="Courier New" w:cs="Courier New" w:hint="default"/>
+      </w:rPr>
+    </w:lvl>
+    <w:lvl w:ilvl="5" w:tplc="04090005" w:tentative="1">
+      <w:start w:val="1"/>
+      <w:numFmt w:val="bullet"/>
+      <w:lvlText w:val=""/>
+      <w:lvlJc w:val="left"/>
+      <w:pPr>
+        <w:ind w:left="4320" w:hanging="360"/>
+      </w:pPr>
+      <w:rPr>
+        <w:rFonts w:ascii="Wingdings" w:hAnsi="Wingdings" w:hint="default"/>
+      </w:rPr>
+    </w:lvl>
+    <w:lvl w:ilvl="6" w:tplc="04090001" w:tentative="1">
+      <w:start w:val="1"/>
+      <w:numFmt w:val="bullet"/>
+      <w:lvlText w:val=""/>
+      <w:lvlJc w:val="left"/>
+      <w:pPr>
+        <w:ind w:left="5040" w:hanging="360"/>
+      </w:pPr>
+      <w:rPr>
+        <w:rFonts w:ascii="Symbol" w:hAnsi="Symbol" w:hint="default"/>
+      </w:rPr>
+    </w:lvl>
+    <w:lvl w:ilvl="7" w:tplc="04090003" w:tentative="1">
+      <w:start w:val="1"/>
+      <w:numFmt w:val="bullet"/>
+      <w:lvlText w:val="o"/>
+      <w:lvlJc w:val="left"/>
+      <w:pPr>
+        <w:ind w:left="5760" w:hanging="360"/>
+      </w:pPr>
+      <w:rPr>
+        <w:rFonts w:ascii="Courier New" w:hAnsi="Courier New" w:cs="Courier New" w:hint="default"/>
+      </w:rPr>
+    </w:lvl>
+    <w:lvl w:ilvl="8" w:tplc="04090005" w:tentative="1">
+      <w:start w:val="1"/>
+      <w:numFmt w:val="bullet"/>
+      <w:lvlText w:val=""/>
+      <w:lvlJc w:val="left"/>
+      <w:pPr>
+        <w:ind w:left="6480" w:hanging="360"/>
+      </w:pPr>
+      <w:rPr>
+        <w:rFonts w:ascii="Wingdings" w:hAnsi="Wingdings" w:hint="default"/>
+      </w:rPr>
+    </w:lvl>
+  </w:abstractNum>
+  <w:abstractNum w:abstractNumId="2" w15:restartNumberingAfterBreak="0">
+    <w:nsid w:val="678778A7"/>
+    <w:multiLevelType w:val="hybridMultilevel"/>
+    <w:tmpl w:val="D84EAC18"/>
+    <w:lvl w:ilvl="0" w:tplc="03D42206">
+      <w:start w:val="1"/>
+      <w:numFmt w:val="bullet"/>
+      <w:lvlText w:val="-"/>
+      <w:lvlJc w:val="left"/>
+      <w:pPr>
+        <w:ind w:left="720" w:hanging="360"/>
+      </w:pPr>
+      <w:rPr>
+        <w:rFonts w:ascii="Calibri" w:eastAsiaTheme="minorEastAsia" w:hAnsi="Calibri" w:cs="Calibri" w:hint="default"/>
+      </w:rPr>
+    </w:lvl>
+    <w:lvl w:ilvl="1" w:tplc="04090003" w:tentative="1">
+      <w:start w:val="1"/>
+      <w:numFmt w:val="bullet"/>
+      <w:lvlText w:val="o"/>
+      <w:lvlJc w:val="left"/>
+      <w:pPr>
+        <w:ind w:left="1440" w:hanging="360"/>
+      </w:pPr>
+      <w:rPr>
+        <w:rFonts w:ascii="Courier New" w:hAnsi="Courier New" w:cs="Courier New" w:hint="default"/>
+      </w:rPr>
+    </w:lvl>
+    <w:lvl w:ilvl="2" w:tplc="04090005" w:tentative="1">
+      <w:start w:val="1"/>
+      <w:numFmt w:val="bullet"/>
+      <w:lvlText w:val=""/>
+      <w:lvlJc w:val="left"/>
+      <w:pPr>
+        <w:ind w:left="2160" w:hanging="360"/>
+      </w:pPr>
+      <w:rPr>
+        <w:rFonts w:ascii="Wingdings" w:hAnsi="Wingdings" w:hint="default"/>
+      </w:rPr>
+    </w:lvl>
+    <w:lvl w:ilvl="3" w:tplc="04090001" w:tentative="1">
+      <w:start w:val="1"/>
+      <w:numFmt w:val="bullet"/>
+      <w:lvlText w:val=""/>
+      <w:lvlJc w:val="left"/>
+      <w:pPr>
+        <w:ind w:left="2880" w:hanging="360"/>
+      </w:pPr>
+      <w:rPr>
+        <w:rFonts w:ascii="Symbol" w:hAnsi="Symbol" w:hint="default"/>
+      </w:rPr>
+    </w:lvl>
+    <w:lvl w:ilvl="4" w:tplc="04090003" w:tentative="1">
+      <w:start w:val="1"/>
+      <w:numFmt w:val="bullet"/>
+      <w:lvlText w:val="o"/>
+      <w:lvlJc w:val="left"/>
+      <w:pPr>
+        <w:ind w:left="3600" w:hanging="360"/>
+      </w:pPr>
+      <w:rPr>
+        <w:rFonts w:ascii="Courier New" w:hAnsi="Courier New" w:cs="Courier New" w:hint="default"/>
+      </w:rPr>
+    </w:lvl>
+    <w:lvl w:ilvl="5" w:tplc="04090005" w:tentative="1">
+      <w:start w:val="1"/>
+      <w:numFmt w:val="bullet"/>
+      <w:lvlText w:val=""/>
+      <w:lvlJc w:val="left"/>
+      <w:pPr>
+        <w:ind w:left="4320" w:hanging="360"/>
+      </w:pPr>
+      <w:rPr>
+        <w:rFonts w:ascii="Wingdings" w:hAnsi="Wingdings" w:hint="default"/>
+      </w:rPr>
+    </w:lvl>
+    <w:lvl w:ilvl="6" w:tplc="04090001" w:tentative="1">
+      <w:start w:val="1"/>
+      <w:numFmt w:val="bullet"/>
+      <w:lvlText w:val=""/>
+      <w:lvlJc w:val="left"/>
+      <w:pPr>
+        <w:ind w:left="5040" w:hanging="360"/>
+      </w:pPr>
+      <w:rPr>
+        <w:rFonts w:ascii="Symbol" w:hAnsi="Symbol" w:hint="default"/>
+      </w:rPr>
+    </w:lvl>
+    <w:lvl w:ilvl="7" w:tplc="04090003" w:tentative="1">
+      <w:start w:val="1"/>
+      <w:numFmt w:val="bullet"/>
+      <w:lvlText w:val="o"/>
+      <w:lvlJc w:val="left"/>
+      <w:pPr>
+        <w:ind w:left="5760" w:hanging="360"/>
+      </w:pPr>
+      <w:rPr>
+        <w:rFonts w:ascii="Courier New" w:hAnsi="Courier New" w:cs="Courier New" w:hint="default"/>
+      </w:rPr>
+    </w:lvl>
+    <w:lvl w:ilvl="8" w:tplc="04090005" w:tentative="1">
+      <w:start w:val="1"/>
+      <w:numFmt w:val="bullet"/>
+      <w:lvlText w:val=""/>
+      <w:lvlJc w:val="left"/>
+      <w:pPr>
+        <w:ind w:left="6480" w:hanging="360"/>
+      </w:pPr>
+      <w:rPr>
+        <w:rFonts w:ascii="Wingdings" w:hAnsi="Wingdings" w:hint="default"/>
+      </w:rPr>
+    </w:lvl>
+  </w:abstractNum>
+  <w:abstractNum w:abstractNumId="3" w15:restartNumberingAfterBreak="0">
+    <w:nsid w:val="6FFA160F"/>
+    <w:multiLevelType w:val="hybridMultilevel"/>
+    <w:tmpl w:val="BEB01E42"/>
+    <w:lvl w:ilvl="0" w:tplc="03D42206">
+      <w:start w:val="1"/>
+      <w:numFmt w:val="bullet"/>
+      <w:lvlText w:val="-"/>
+      <w:lvlJc w:val="left"/>
+      <w:pPr>
+        <w:ind w:left="720" w:hanging="360"/>
+      </w:pPr>
+      <w:rPr>
+        <w:rFonts w:ascii="Calibri" w:eastAsiaTheme="minorEastAsia" w:hAnsi="Calibri" w:cs="Calibri" w:hint="default"/>
+      </w:rPr>
+    </w:lvl>
+    <w:lvl w:ilvl="1" w:tplc="04090003" w:tentative="1">
+      <w:start w:val="1"/>
+      <w:numFmt w:val="bullet"/>
+      <w:lvlText w:val="o"/>
+      <w:lvlJc w:val="left"/>
+      <w:pPr>
+        <w:ind w:left="1440" w:hanging="360"/>
+      </w:pPr>
+      <w:rPr>
+        <w:rFonts w:ascii="Courier New" w:hAnsi="Courier New" w:cs="Courier New" w:hint="default"/>
+      </w:rPr>
+    </w:lvl>
+    <w:lvl w:ilvl="2" w:tplc="04090005" w:tentative="1">
+      <w:start w:val="1"/>
+      <w:numFmt w:val="bullet"/>
+      <w:lvlText w:val=""/>
+      <w:lvlJc w:val="left"/>
+      <w:pPr>
+        <w:ind w:left="2160" w:hanging="360"/>
+      </w:pPr>
+      <w:rPr>
+        <w:rFonts w:ascii="Wingdings" w:hAnsi="Wingdings" w:hint="default"/>
+      </w:rPr>
+    </w:lvl>
+    <w:lvl w:ilvl="3" w:tplc="04090001" w:tentative="1">
+      <w:start w:val="1"/>
+      <w:numFmt w:val="bullet"/>
+      <w:lvlText w:val=""/>
+      <w:lvlJc w:val="left"/>
+      <w:pPr>
+        <w:ind w:left="2880" w:hanging="360"/>
+      </w:pPr>
+      <w:rPr>
+        <w:rFonts w:ascii="Symbol" w:hAnsi="Symbol" w:hint="default"/>
+      </w:rPr>
+    </w:lvl>
+    <w:lvl w:ilvl="4" w:tplc="04090003" w:tentative="1">
+      <w:start w:val="1"/>
+      <w:numFmt w:val="bullet"/>
+      <w:lvlText w:val="o"/>
+      <w:lvlJc w:val="left"/>
+      <w:pPr>
+        <w:ind w:left="3600" w:hanging="360"/>
+      </w:pPr>
+      <w:rPr>
+        <w:rFonts w:ascii="Courier New" w:hAnsi="Courier New" w:cs="Courier New" w:hint="default"/>
+      </w:rPr>
+    </w:lvl>
+    <w:lvl w:ilvl="5" w:tplc="04090005" w:tentative="1">
+      <w:start w:val="1"/>
+      <w:numFmt w:val="bullet"/>
+      <w:lvlText w:val=""/>
+      <w:lvlJc w:val="left"/>
+      <w:pPr>
+        <w:ind w:left="4320" w:hanging="360"/>
+      </w:pPr>
+      <w:rPr>
+        <w:rFonts w:ascii="Wingdings" w:hAnsi="Wingdings" w:hint="default"/>
+      </w:rPr>
+    </w:lvl>
+    <w:lvl w:ilvl="6" w:tplc="04090001" w:tentative="1">
+      <w:start w:val="1"/>
+      <w:numFmt w:val="bullet"/>
+      <w:lvlText w:val=""/>
+      <w:lvlJc w:val="left"/>
+      <w:pPr>
+        <w:ind w:left="5040" w:hanging="360"/>
+      </w:pPr>
+      <w:rPr>
+        <w:rFonts w:ascii="Symbol" w:hAnsi="Symbol" w:hint="default"/>
+      </w:rPr>
+    </w:lvl>
+    <w:lvl w:ilvl="7" w:tplc="04090003" w:tentative="1">
+      <w:start w:val="1"/>
+      <w:numFmt w:val="bullet"/>
+      <w:lvlText w:val="o"/>
+      <w:lvlJc w:val="left"/>
+      <w:pPr>
+        <w:ind w:left="5760" w:hanging="360"/>
+      </w:pPr>
+      <w:rPr>
+        <w:rFonts w:ascii="Courier New" w:hAnsi="Courier New" w:cs="Courier New" w:hint="default"/>
+      </w:rPr>
+    </w:lvl>
+    <w:lvl w:ilvl="8" w:tplc="04090005" w:tentative="1">
+      <w:start w:val="1"/>
+      <w:numFmt w:val="bullet"/>
+      <w:lvlText w:val=""/>
+      <w:lvlJc w:val="left"/>
+      <w:pPr>
+        <w:ind w:left="6480" w:hanging="360"/>
+      </w:pPr>
+      <w:rPr>
+        <w:rFonts w:ascii="Wingdings" w:hAnsi="Wingdings" w:hint="default"/>
+      </w:rPr>
+    </w:lvl>
+  </w:abstractNum>
+  <w:num w:numId="1" w16cid:durableId="1255817643">
+    <w:abstractNumId w:val="1"/>
+  </w:num>
+  <w:num w:numId="2" w16cid:durableId="284122241">
+    <w:abstractNumId w:val="0"/>
+  </w:num>
+  <w:num w:numId="3" w16cid:durableId="2009945566">
+    <w:abstractNumId w:val="3"/>
+  </w:num>
+  <w:num w:numId="4" w16cid:durableId="872889573">
+    <w:abstractNumId w:val="2"/>
+  </w:num>
+</w:numbering>
+</file>
+
 <file path=word/styles.xml><?xml version="1.0" encoding="utf-8"?>
 <w:styles xmlns:mc="http://schemas.openxmlformats.org/markup-compatibility/2006" xmlns:r="http://schemas.openxmlformats.org/officeDocument/2006/relationships" xmlns:w="http://schemas.openxmlformats.org/wordprocessingml/2006/main" xmlns:w14="http://schemas.microsoft.com/office/word/2010/wordml" xmlns:w15="http://schemas.microsoft.com/office/word/2012/wordml" xmlns:w16cex="http://schemas.microsoft.com/office/word/2018/wordml/cex" xmlns:w16cid="http://schemas.microsoft.com/office/word/2016/wordml/cid" xmlns:w16="http://schemas.microsoft.com/office/word/2018/wordml" xmlns:w16sdtdh="http://schemas.microsoft.com/office/word/2020/wordml/sdtdatahash" xmlns:w16se="http://schemas.microsoft.com/office/word/2015/wordml/symex" mc:Ignorable="w14 w15 w16se w16cid w16 w16cex w16sdtdh">
   <w:docDefaults>
@@ -1701,7 +2264,7 @@
         <w:kern w:val="2"/>
         <w:sz w:val="22"/>
         <w:szCs w:val="22"/>
-        <w:lang w:eastAsia="ja-JP" w:bidi="ar-SA"/>
+        <w:lang w:val="en-US" w:eastAsia="ja-JP" w:bidi="ar-SA"/>
         <w14:ligatures w14:val="standardContextual"/>
       </w:rPr>
     </w:rPrDefault>
@@ -2152,7 +2715,7 @@
     </w:pPr>
     <w:rPr>
       <w:kern w:val="0"/>
-      <w:lang w:val="en-US" w:eastAsia="en-US"/>
+      <w:lang w:eastAsia="en-US"/>
       <w14:ligatures w14:val="none"/>
     </w:rPr>
   </w:style>
@@ -2194,7 +2757,7 @@
     </w:pPr>
     <w:rPr>
       <w:kern w:val="0"/>
-      <w:lang w:val="en-US" w:eastAsia="en-US"/>
+      <w:lang w:eastAsia="en-US"/>
       <w14:ligatures w14:val="none"/>
     </w:rPr>
   </w:style>
@@ -2220,6 +2783,17 @@
       <w:color w:val="0563C1" w:themeColor="hyperlink"/>
       <w:u w:val="single"/>
     </w:rPr>
+  </w:style>
+  <w:style w:type="paragraph" w:styleId="ListParagraph">
+    <w:name w:val="List Paragraph"/>
+    <w:basedOn w:val="Normal"/>
+    <w:uiPriority w:val="34"/>
+    <w:qFormat/>
+    <w:rsid w:val="00F836A2"/>
+    <w:pPr>
+      <w:ind w:left="720"/>
+      <w:contextualSpacing/>
+    </w:pPr>
   </w:style>
 </w:styles>
 </file>
@@ -2312,12 +2886,33 @@
     <w:pitch w:val="variable"/>
     <w:sig w:usb0="800002E7" w:usb1="2AC7FCFF" w:usb2="00000012" w:usb3="00000000" w:csb0="0002009F" w:csb1="00000000"/>
   </w:font>
+  <w:font w:name="Courier New">
+    <w:panose1 w:val="02070309020205020404"/>
+    <w:charset w:val="00"/>
+    <w:family w:val="modern"/>
+    <w:pitch w:val="fixed"/>
+    <w:sig w:usb0="E0002EFF" w:usb1="C0007843" w:usb2="00000009" w:usb3="00000000" w:csb0="000001FF" w:csb1="00000000"/>
+  </w:font>
   <w:font w:name="Times New Roman">
     <w:panose1 w:val="02020603050405020304"/>
     <w:charset w:val="00"/>
     <w:family w:val="roman"/>
     <w:pitch w:val="variable"/>
     <w:sig w:usb0="E0002EFF" w:usb1="C000785B" w:usb2="00000009" w:usb3="00000000" w:csb0="000001FF" w:csb1="00000000"/>
+  </w:font>
+  <w:font w:name="Wingdings">
+    <w:panose1 w:val="05000000000000000000"/>
+    <w:charset w:val="02"/>
+    <w:family w:val="auto"/>
+    <w:pitch w:val="variable"/>
+    <w:sig w:usb0="00000000" w:usb1="10000000" w:usb2="00000000" w:usb3="00000000" w:csb0="80000000" w:csb1="00000000"/>
+  </w:font>
+  <w:font w:name="Symbol">
+    <w:panose1 w:val="05050102010706020507"/>
+    <w:charset w:val="02"/>
+    <w:family w:val="roman"/>
+    <w:pitch w:val="variable"/>
+    <w:sig w:usb0="00000000" w:usb1="10000000" w:usb2="00000000" w:usb3="00000000" w:csb0="80000000" w:csb1="00000000"/>
   </w:font>
   <w:font w:name="Calibri Light">
     <w:panose1 w:val="020F0302020204030204"/>
@@ -2353,7 +2948,9 @@
   </w:compat>
   <w:rsids>
     <w:rsidRoot w:val="00413308"/>
+    <w:rsid w:val="00047A89"/>
     <w:rsid w:val="00224D5C"/>
+    <w:rsid w:val="003609B8"/>
     <w:rsid w:val="00413308"/>
   </w:rsids>
   <m:mathPr>
@@ -2369,7 +2966,7 @@
     <m:intLim m:val="subSup"/>
     <m:naryLim m:val="undOvr"/>
   </m:mathPr>
-  <w:themeFontLang w:eastAsia="ja-JP"/>
+  <w:themeFontLang w:val="en-US" w:eastAsia="ja-JP"/>
   <w:clrSchemeMapping w:bg1="light1" w:t1="dark1" w:bg2="light2" w:t2="dark2" w:accent1="accent1" w:accent2="accent2" w:accent3="accent3" w:accent4="accent4" w:accent5="accent5" w:accent6="accent6" w:hyperlink="hyperlink" w:followedHyperlink="followedHyperlink"/>
   <w:decimalSymbol w:val="."/>
   <w:listSeparator w:val=","/>
@@ -2386,7 +2983,7 @@
         <w:kern w:val="2"/>
         <w:sz w:val="22"/>
         <w:szCs w:val="22"/>
-        <w:lang w:eastAsia="ja-JP" w:bidi="ar-SA"/>
+        <w:lang w:val="en-US" w:eastAsia="ja-JP" w:bidi="ar-SA"/>
         <w14:ligatures w14:val="standardContextual"/>
       </w:rPr>
     </w:rPrDefault>

</xml_diff>